<commit_message>
Put more details under job experince for Oceus
</commit_message>
<xml_diff>
--- a/Updated and Improved Resume 8.19.18.docx
+++ b/Updated and Improved Resume 8.19.18.docx
@@ -854,7 +854,17 @@
             <w:vertAlign w:val="baseline"/>
             <w:rtl w:val="0"/>
           </w:rPr>
-          <w:t xml:space="preserve">Oceus Networks provides customized broadband mobile solutions, integrating fixed and wireless broadband technologies that enable secure, high-speed voice, video, and data communications.</w:t>
+          <w:t xml:space="preserve">Oceus Networks provides customized broadband mobile solutions, integrating fixed and wireless broadband technologies that enable secure, high-speed voice, video, and data communications. M</w:t>
+        </w:r>
+        <w:r>
+          <w:rPr>
+            <w:rFonts w:ascii="Garamond" w:cs="Garamond" w:eastAsia="Garamond" w:hAnsi="Garamond"/>
+            <w:color w:val="000000"/>
+            <w:sz w:val="22"/>
+            <w:szCs w:val="22"/>
+            <w:rtl w:val="0"/>
+          </w:rPr>
+          <w:t xml:space="preserve">ain product is a mobile telecom unit called a Xiphos.</w:t>
         </w:r>
         <w:r>
           <w:rPr>
@@ -914,7 +924,130 @@
         </w:rPr>
         <w:t xml:space="preserve">Wrote file versioning/configuration management tool in Golang using a Git backend along with bash scripts to help use the tool</w:t>
       </w:r>
-      <w:ins w:author="John W" w:id="1" w:date="2018-08-19T18:03:00Z">
+      <w:r>
+        <w:rPr>
+          <w:rtl w:val="0"/>
+        </w:rPr>
+      </w:r>
+    </w:p>
+    <w:p>
+      <w:pPr>
+        <w:keepNext w:val="0"/>
+        <w:keepLines w:val="0"/>
+        <w:widowControl w:val="1"/>
+        <w:numPr>
+          <w:ilvl w:val="1"/>
+          <w:numId w:val="4"/>
+        </w:numPr>
+        <w:pBdr>
+          <w:top w:space="0" w:sz="0" w:val="nil"/>
+          <w:left w:space="0" w:sz="0" w:val="nil"/>
+          <w:bottom w:space="0" w:sz="0" w:val="nil"/>
+          <w:right w:space="0" w:sz="0" w:val="nil"/>
+          <w:between w:space="0" w:sz="0" w:val="nil"/>
+        </w:pBdr>
+        <w:shd w:fill="auto" w:val="clear"/>
+        <w:spacing w:after="0" w:before="0" w:line="240" w:lineRule="auto"/>
+        <w:ind w:left="1440" w:right="0" w:hanging="360"/>
+        <w:contextualSpacing w:val="0"/>
+        <w:jc w:val="left"/>
+        <w:rPr>
+          <w:rFonts w:ascii="Garamond" w:cs="Garamond" w:eastAsia="Garamond" w:hAnsi="Garamond"/>
+          <w:sz w:val="22"/>
+          <w:szCs w:val="22"/>
+          <w:u w:val="none"/>
+        </w:rPr>
+      </w:pPr>
+      <w:r>
+        <w:rPr>
+          <w:rFonts w:ascii="Garamond" w:cs="Garamond" w:eastAsia="Garamond" w:hAnsi="Garamond"/>
+          <w:sz w:val="22"/>
+          <w:szCs w:val="22"/>
+          <w:rtl w:val="0"/>
+        </w:rPr>
+        <w:t xml:space="preserve">This tool was used to store configuration files so that everyone on the network could see and use them to stage another Xiphos unit or test a defective configuration</w:t>
+      </w:r>
+    </w:p>
+    <w:p>
+      <w:pPr>
+        <w:keepNext w:val="0"/>
+        <w:keepLines w:val="0"/>
+        <w:widowControl w:val="1"/>
+        <w:numPr>
+          <w:ilvl w:val="0"/>
+          <w:numId w:val="4"/>
+        </w:numPr>
+        <w:pBdr>
+          <w:top w:space="0" w:sz="0" w:val="nil"/>
+          <w:left w:space="0" w:sz="0" w:val="nil"/>
+          <w:bottom w:space="0" w:sz="0" w:val="nil"/>
+          <w:right w:space="0" w:sz="0" w:val="nil"/>
+          <w:between w:space="0" w:sz="0" w:val="nil"/>
+        </w:pBdr>
+        <w:shd w:fill="auto" w:val="clear"/>
+        <w:spacing w:after="0" w:before="0" w:line="240" w:lineRule="auto"/>
+        <w:ind w:left="720" w:right="0" w:hanging="360"/>
+        <w:contextualSpacing w:val="0"/>
+        <w:jc w:val="left"/>
+        <w:rPr>
+          <w:b w:val="1"/>
+          <w:i w:val="0"/>
+          <w:smallCaps w:val="0"/>
+          <w:strike w:val="0"/>
+          <w:color w:val="262626"/>
+          <w:sz w:val="22"/>
+          <w:szCs w:val="22"/>
+          <w:u w:val="none"/>
+          <w:shd w:fill="auto" w:val="clear"/>
+          <w:vertAlign w:val="baseline"/>
+        </w:rPr>
+      </w:pPr>
+      <w:bookmarkStart w:colFirst="0" w:colLast="0" w:name="_gjdgxs" w:id="0"/>
+      <w:bookmarkEnd w:id="0"/>
+      <w:r>
+        <w:rPr>
+          <w:rFonts w:ascii="Garamond" w:cs="Garamond" w:eastAsia="Garamond" w:hAnsi="Garamond"/>
+          <w:b w:val="0"/>
+          <w:i w:val="0"/>
+          <w:smallCaps w:val="0"/>
+          <w:strike w:val="0"/>
+          <w:color w:val="262626"/>
+          <w:sz w:val="22"/>
+          <w:szCs w:val="22"/>
+          <w:u w:val="none"/>
+          <w:shd w:fill="auto" w:val="clear"/>
+          <w:vertAlign w:val="baseline"/>
+          <w:rtl w:val="0"/>
+        </w:rPr>
+        <w:t xml:space="preserve">Wrote Python executable to stage and pull configurations settings from productions </w:t>
+      </w:r>
+      <w:r>
+        <w:rPr>
+          <w:rFonts w:ascii="Garamond" w:cs="Garamond" w:eastAsia="Garamond" w:hAnsi="Garamond"/>
+          <w:sz w:val="22"/>
+          <w:szCs w:val="22"/>
+          <w:rtl w:val="0"/>
+        </w:rPr>
+        <w:t xml:space="preserve">Xiphos</w:t>
+      </w:r>
+      <w:r>
+        <w:rPr>
+          <w:rFonts w:ascii="Garamond" w:cs="Garamond" w:eastAsia="Garamond" w:hAnsi="Garamond"/>
+          <w:b w:val="0"/>
+          <w:i w:val="0"/>
+          <w:smallCaps w:val="0"/>
+          <w:strike w:val="0"/>
+          <w:color w:val="262626"/>
+          <w:sz w:val="22"/>
+          <w:szCs w:val="22"/>
+          <w:u w:val="none"/>
+          <w:shd w:fill="auto" w:val="clear"/>
+          <w:vertAlign w:val="baseline"/>
+          <w:rtl w:val="0"/>
+        </w:rPr>
+        <w:t xml:space="preserve"> units using proprietary configuration files</w:t>
+      </w:r>
+      <w:ins w:author="John W" w:id="1" w:date="2018-08-19T18:04:00Z">
         <w:r>
           <w:rPr>
             <w:rFonts w:ascii="Garamond" w:cs="Garamond" w:eastAsia="Garamond" w:hAnsi="Garamond"/>
@@ -930,9 +1063,54 @@
             <w:vertAlign w:val="baseline"/>
             <w:rtl w:val="0"/>
           </w:rPr>
-          <w:t xml:space="preserve"> (what tool and what is it used for)</w:t>
+          <w:t xml:space="preserve"> </w:t>
         </w:r>
       </w:ins>
+      <w:r>
+        <w:rPr>
+          <w:rtl w:val="0"/>
+        </w:rPr>
+      </w:r>
+    </w:p>
+    <w:p>
+      <w:pPr>
+        <w:keepNext w:val="0"/>
+        <w:keepLines w:val="0"/>
+        <w:widowControl w:val="1"/>
+        <w:numPr>
+          <w:ilvl w:val="1"/>
+          <w:numId w:val="4"/>
+        </w:numPr>
+        <w:pBdr>
+          <w:top w:space="0" w:sz="0" w:val="nil"/>
+          <w:left w:space="0" w:sz="0" w:val="nil"/>
+          <w:bottom w:space="0" w:sz="0" w:val="nil"/>
+          <w:right w:space="0" w:sz="0" w:val="nil"/>
+          <w:between w:space="0" w:sz="0" w:val="nil"/>
+        </w:pBdr>
+        <w:shd w:fill="auto" w:val="clear"/>
+        <w:spacing w:after="0" w:before="0" w:line="240" w:lineRule="auto"/>
+        <w:ind w:left="1440" w:right="0" w:hanging="360"/>
+        <w:contextualSpacing w:val="0"/>
+        <w:jc w:val="left"/>
+        <w:rPr>
+          <w:rFonts w:ascii="Garamond" w:cs="Garamond" w:eastAsia="Garamond" w:hAnsi="Garamond"/>
+          <w:sz w:val="22"/>
+          <w:szCs w:val="22"/>
+          <w:u w:val="none"/>
+        </w:rPr>
+      </w:pPr>
+      <w:bookmarkStart w:colFirst="0" w:colLast="0" w:name="_yegvloxp74ck" w:id="1"/>
+      <w:bookmarkEnd w:id="1"/>
+      <w:r>
+        <w:rPr>
+          <w:rFonts w:ascii="Garamond" w:cs="Garamond" w:eastAsia="Garamond" w:hAnsi="Garamond"/>
+          <w:sz w:val="22"/>
+          <w:szCs w:val="22"/>
+          <w:rtl w:val="0"/>
+        </w:rPr>
+        <w:t xml:space="preserve">Was used during the initial setup process to speed up staging. Would pull settings from a configuration file and apply them to a unit. Would also pull the current configuration from the unit in order to be used on a different unit for testing.</w:t>
+      </w:r>
       <w:r>
         <w:rPr>
           <w:rtl w:val="0"/>
@@ -973,85 +1151,7 @@
           <w:vertAlign w:val="baseline"/>
         </w:rPr>
       </w:pPr>
-      <w:bookmarkStart w:colFirst="0" w:colLast="0" w:name="_gjdgxs" w:id="0"/>
-      <w:bookmarkEnd w:id="0"/>
-      <w:r>
-        <w:rPr>
-          <w:rFonts w:ascii="Garamond" w:cs="Garamond" w:eastAsia="Garamond" w:hAnsi="Garamond"/>
-          <w:b w:val="0"/>
-          <w:i w:val="0"/>
-          <w:smallCaps w:val="0"/>
-          <w:strike w:val="0"/>
-          <w:color w:val="262626"/>
-          <w:sz w:val="22"/>
-          <w:szCs w:val="22"/>
-          <w:u w:val="none"/>
-          <w:shd w:fill="auto" w:val="clear"/>
-          <w:vertAlign w:val="baseline"/>
-          <w:rtl w:val="0"/>
-        </w:rPr>
-        <w:t xml:space="preserve">Wrote Python executable to stage and pull configurations settings from productions telecom units using proprietary configuration files</w:t>
-      </w:r>
-      <w:ins w:author="John W" w:id="2" w:date="2018-08-19T18:04:00Z">
-        <w:r>
-          <w:rPr>
-            <w:rFonts w:ascii="Garamond" w:cs="Garamond" w:eastAsia="Garamond" w:hAnsi="Garamond"/>
-            <w:b w:val="0"/>
-            <w:i w:val="0"/>
-            <w:smallCaps w:val="0"/>
-            <w:strike w:val="0"/>
-            <w:color w:val="262626"/>
-            <w:sz w:val="22"/>
-            <w:szCs w:val="22"/>
-            <w:u w:val="none"/>
-            <w:shd w:fill="auto" w:val="clear"/>
-            <w:vertAlign w:val="baseline"/>
-            <w:rtl w:val="0"/>
-          </w:rPr>
-          <w:t xml:space="preserve"> (what is purpose)</w:t>
-        </w:r>
-      </w:ins>
-      <w:r>
-        <w:rPr>
-          <w:rtl w:val="0"/>
-        </w:rPr>
-      </w:r>
-    </w:p>
-    <w:p>
-      <w:pPr>
-        <w:keepNext w:val="0"/>
-        <w:keepLines w:val="0"/>
-        <w:widowControl w:val="1"/>
-        <w:numPr>
-          <w:ilvl w:val="0"/>
-          <w:numId w:val="4"/>
-        </w:numPr>
-        <w:pBdr>
-          <w:top w:space="0" w:sz="0" w:val="nil"/>
-          <w:left w:space="0" w:sz="0" w:val="nil"/>
-          <w:bottom w:space="0" w:sz="0" w:val="nil"/>
-          <w:right w:space="0" w:sz="0" w:val="nil"/>
-          <w:between w:space="0" w:sz="0" w:val="nil"/>
-        </w:pBdr>
-        <w:shd w:fill="auto" w:val="clear"/>
-        <w:spacing w:after="0" w:before="0" w:line="240" w:lineRule="auto"/>
-        <w:ind w:left="720" w:right="0" w:hanging="360"/>
-        <w:contextualSpacing w:val="0"/>
-        <w:jc w:val="left"/>
-        <w:rPr>
-          <w:b w:val="1"/>
-          <w:i w:val="0"/>
-          <w:smallCaps w:val="0"/>
-          <w:strike w:val="0"/>
-          <w:color w:val="262626"/>
-          <w:sz w:val="22"/>
-          <w:szCs w:val="22"/>
-          <w:u w:val="none"/>
-          <w:shd w:fill="auto" w:val="clear"/>
-          <w:vertAlign w:val="baseline"/>
-        </w:rPr>
-      </w:pPr>
-      <w:ins w:author="John W" w:id="3" w:date="2018-08-19T18:03:00Z">
+      <w:ins w:author="John W" w:id="2" w:date="2018-08-19T18:03:00Z">
         <w:r>
           <w:rPr>
             <w:rFonts w:ascii="Garamond" w:cs="Garamond" w:eastAsia="Garamond" w:hAnsi="Garamond"/>
@@ -1073,21 +1173,30 @@
       <w:r>
         <w:rPr>
           <w:rFonts w:ascii="Garamond" w:cs="Garamond" w:eastAsia="Garamond" w:hAnsi="Garamond"/>
-          <w:b w:val="0"/>
-          <w:i w:val="0"/>
-          <w:smallCaps w:val="0"/>
-          <w:strike w:val="0"/>
-          <w:color w:val="262626"/>
-          <w:sz w:val="22"/>
-          <w:szCs w:val="22"/>
-          <w:u w:val="none"/>
-          <w:shd w:fill="auto" w:val="clear"/>
-          <w:vertAlign w:val="baseline"/>
-          <w:rtl w:val="0"/>
-        </w:rPr>
-        <w:t xml:space="preserve">Wrote Java gui tool to </w:t>
-      </w:r>
-      <w:del w:author="John W" w:id="4" w:date="2018-08-19T18:03:00Z">
+          <w:sz w:val="22"/>
+          <w:szCs w:val="22"/>
+          <w:rtl w:val="0"/>
+        </w:rPr>
+        <w:t xml:space="preserve">w</w:t>
+      </w:r>
+      <w:r>
+        <w:rPr>
+          <w:rFonts w:ascii="Garamond" w:cs="Garamond" w:eastAsia="Garamond" w:hAnsi="Garamond"/>
+          <w:b w:val="0"/>
+          <w:i w:val="0"/>
+          <w:smallCaps w:val="0"/>
+          <w:strike w:val="0"/>
+          <w:color w:val="262626"/>
+          <w:sz w:val="22"/>
+          <w:szCs w:val="22"/>
+          <w:u w:val="none"/>
+          <w:shd w:fill="auto" w:val="clear"/>
+          <w:vertAlign w:val="baseline"/>
+          <w:rtl w:val="0"/>
+        </w:rPr>
+        <w:t xml:space="preserve">rote Java gui tool to </w:t>
+      </w:r>
+      <w:del w:author="John W" w:id="3" w:date="2018-08-19T18:03:00Z">
         <w:r>
           <w:rPr>
             <w:rFonts w:ascii="Garamond" w:cs="Garamond" w:eastAsia="Garamond" w:hAnsi="Garamond"/>
@@ -1121,27 +1230,17 @@
           <w:vertAlign w:val="baseline"/>
           <w:rtl w:val="0"/>
         </w:rPr>
-        <w:t xml:space="preserve">write staging configuration files for production </w:t>
-      </w:r>
-      <w:ins w:author="John W" w:id="5" w:date="2018-08-19T18:02:00Z">
-        <w:r>
-          <w:rPr>
-            <w:rFonts w:ascii="Garamond" w:cs="Garamond" w:eastAsia="Garamond" w:hAnsi="Garamond"/>
-            <w:b w:val="0"/>
-            <w:i w:val="0"/>
-            <w:smallCaps w:val="0"/>
-            <w:strike w:val="0"/>
-            <w:color w:val="262626"/>
-            <w:sz w:val="22"/>
-            <w:szCs w:val="22"/>
-            <w:u w:val="none"/>
-            <w:shd w:fill="auto" w:val="clear"/>
-            <w:vertAlign w:val="baseline"/>
-            <w:rtl w:val="0"/>
-          </w:rPr>
-          <w:t xml:space="preserve">mobile telecom </w:t>
-        </w:r>
-      </w:ins>
+        <w:t xml:space="preserve">write staging configuration files for production Xiphos</w:t>
+      </w:r>
+      <w:r>
+        <w:rPr>
+          <w:rFonts w:ascii="Garamond" w:cs="Garamond" w:eastAsia="Garamond" w:hAnsi="Garamond"/>
+          <w:sz w:val="22"/>
+          <w:szCs w:val="22"/>
+          <w:rtl w:val="0"/>
+        </w:rPr>
+        <w:t xml:space="preserve"> </w:t>
+      </w:r>
       <w:r>
         <w:rPr>
           <w:rFonts w:ascii="Garamond" w:cs="Garamond" w:eastAsia="Garamond" w:hAnsi="Garamond"/>
@@ -1159,7 +1258,7 @@
         </w:rPr>
         <w:t xml:space="preserve">units</w:t>
       </w:r>
-      <w:del w:author="John W" w:id="6" w:date="2018-08-19T18:03:00Z">
+      <w:del w:author="John W" w:id="4" w:date="2018-08-19T18:03:00Z">
         <w:r>
           <w:rPr>
             <w:rFonts w:ascii="Garamond" w:cs="Garamond" w:eastAsia="Garamond" w:hAnsi="Garamond"/>
@@ -1235,25 +1334,15 @@
         </w:rPr>
         <w:t xml:space="preserve">Completely setup Centos 7 Operating system </w:t>
       </w:r>
-      <w:ins w:author="John W" w:id="7" w:date="2018-08-19T18:01:00Z">
-        <w:r>
-          <w:rPr>
-            <w:rFonts w:ascii="Garamond" w:cs="Garamond" w:eastAsia="Garamond" w:hAnsi="Garamond"/>
-            <w:b w:val="0"/>
-            <w:i w:val="0"/>
-            <w:smallCaps w:val="0"/>
-            <w:strike w:val="0"/>
-            <w:color w:val="262626"/>
-            <w:sz w:val="22"/>
-            <w:szCs w:val="22"/>
-            <w:u w:val="none"/>
-            <w:shd w:fill="auto" w:val="clear"/>
-            <w:vertAlign w:val="baseline"/>
-            <w:rtl w:val="0"/>
-          </w:rPr>
-          <w:t xml:space="preserve">on ?? device to perform what purpose </w:t>
-        </w:r>
-      </w:ins>
+      <w:r>
+        <w:rPr>
+          <w:rFonts w:ascii="Garamond" w:cs="Garamond" w:eastAsia="Garamond" w:hAnsi="Garamond"/>
+          <w:sz w:val="22"/>
+          <w:szCs w:val="22"/>
+          <w:rtl w:val="0"/>
+        </w:rPr>
+        <w:t xml:space="preserve">on a VM to setup my development environment </w:t>
+      </w:r>
       <w:r>
         <w:rPr>
           <w:rFonts w:ascii="Garamond" w:cs="Garamond" w:eastAsia="Garamond" w:hAnsi="Garamond"/>
@@ -1326,27 +1415,17 @@
           <w:vertAlign w:val="baseline"/>
           <w:rtl w:val="0"/>
         </w:rPr>
-        <w:t xml:space="preserve">Helped with testing of company CLI tool </w:t>
-      </w:r>
-      <w:ins w:author="John W" w:id="8" w:date="2018-08-19T18:01:00Z">
-        <w:r>
-          <w:rPr>
-            <w:rFonts w:ascii="Garamond" w:cs="Garamond" w:eastAsia="Garamond" w:hAnsi="Garamond"/>
-            <w:b w:val="0"/>
-            <w:i w:val="0"/>
-            <w:smallCaps w:val="0"/>
-            <w:strike w:val="0"/>
-            <w:color w:val="262626"/>
-            <w:sz w:val="22"/>
-            <w:szCs w:val="22"/>
-            <w:u w:val="none"/>
-            <w:shd w:fill="auto" w:val="clear"/>
-            <w:vertAlign w:val="baseline"/>
-            <w:rtl w:val="0"/>
-          </w:rPr>
-          <w:t xml:space="preserve">(what is CLI) </w:t>
-        </w:r>
-      </w:ins>
+        <w:t xml:space="preserve">Helped with testing of company CLI tool</w:t>
+      </w:r>
+      <w:r>
+        <w:rPr>
+          <w:rFonts w:ascii="Garamond" w:cs="Garamond" w:eastAsia="Garamond" w:hAnsi="Garamond"/>
+          <w:sz w:val="22"/>
+          <w:szCs w:val="22"/>
+          <w:rtl w:val="0"/>
+        </w:rPr>
+        <w:t xml:space="preserve"> </w:t>
+      </w:r>
       <w:r>
         <w:rPr>
           <w:rFonts w:ascii="Garamond" w:cs="Garamond" w:eastAsia="Garamond" w:hAnsi="Garamond"/>
@@ -1364,25 +1443,15 @@
         </w:rPr>
         <w:t xml:space="preserve">used to configure production </w:t>
       </w:r>
-      <w:ins w:author="John W" w:id="9" w:date="2018-08-19T18:01:00Z">
-        <w:r>
-          <w:rPr>
-            <w:rFonts w:ascii="Garamond" w:cs="Garamond" w:eastAsia="Garamond" w:hAnsi="Garamond"/>
-            <w:b w:val="0"/>
-            <w:i w:val="0"/>
-            <w:smallCaps w:val="0"/>
-            <w:strike w:val="0"/>
-            <w:color w:val="262626"/>
-            <w:sz w:val="22"/>
-            <w:szCs w:val="22"/>
-            <w:u w:val="none"/>
-            <w:shd w:fill="auto" w:val="clear"/>
-            <w:vertAlign w:val="baseline"/>
-            <w:rtl w:val="0"/>
-          </w:rPr>
-          <w:t xml:space="preserve">Mobile Telecom </w:t>
-        </w:r>
-      </w:ins>
+      <w:r>
+        <w:rPr>
+          <w:rFonts w:ascii="Garamond" w:cs="Garamond" w:eastAsia="Garamond" w:hAnsi="Garamond"/>
+          <w:sz w:val="22"/>
+          <w:szCs w:val="22"/>
+          <w:rtl w:val="0"/>
+        </w:rPr>
+        <w:t xml:space="preserve">Xiphos </w:t>
+      </w:r>
       <w:r>
         <w:rPr>
           <w:rFonts w:ascii="Garamond" w:cs="Garamond" w:eastAsia="Garamond" w:hAnsi="Garamond"/>

</xml_diff>